<commit_message>
Añado intro a ofertas empleo
</commit_message>
<xml_diff>
--- a/ofertas empleo.docx
+++ b/ofertas empleo.docx
@@ -6,11 +6,163 @@
       <w:pPr>
         <w:rPr>
           <w:b/>
+          <w:sz w:val="28"/>
         </w:rPr>
       </w:pPr>
       <w:r>
-        <w:tab/>
-      </w:r>
+        <w:rPr>
+          <w:b/>
+          <w:sz w:val="28"/>
+        </w:rPr>
+        <w:t>OFERTAS DE TRABAJO Y ANÁLISIS</w:t>
+      </w:r>
+    </w:p>
+    <w:p>
+      <w:r>
+        <w:t xml:space="preserve">Hemos seleccionado cuatro ofertas reales, teniendo en cuenta el perfil junior como desarrolladores en el momento de acabar el ciclo. </w:t>
+      </w:r>
+      <w:r>
+        <w:t xml:space="preserve"> </w:t>
+      </w:r>
+      <w:r>
+        <w:t xml:space="preserve">Aunque hemos </w:t>
+      </w:r>
+      <w:r>
+        <w:t>elegido estas 4, en la búsqueda se ha encontrado mucha demanda de desarrollador full-</w:t>
+      </w:r>
+      <w:proofErr w:type="spellStart"/>
+      <w:r>
+        <w:t>stack</w:t>
+      </w:r>
+      <w:proofErr w:type="spellEnd"/>
+      <w:r>
+        <w:t xml:space="preserve">. </w:t>
+      </w:r>
+    </w:p>
+    <w:p>
+      <w:r>
+        <w:t>Aunque si aparecen solicitadas las habilidades y conocimientos propios de DAM, como POO, lógica de programación, BBDD</w:t>
+      </w:r>
+      <w:r>
+        <w:t>, estructura de datos y</w:t>
+      </w:r>
+      <w:r>
+        <w:t xml:space="preserve"> </w:t>
+      </w:r>
+      <w:r>
+        <w:t xml:space="preserve">desarrollo de </w:t>
+      </w:r>
+      <w:r>
+        <w:t>aplicacio</w:t>
+      </w:r>
+      <w:r>
+        <w:t>nes, hay una tendencia de búsqueda de perfiles</w:t>
+      </w:r>
+      <w:r>
+        <w:t xml:space="preserve"> más extenso</w:t>
+      </w:r>
+      <w:r>
+        <w:t>s</w:t>
+      </w:r>
+      <w:r>
+        <w:t xml:space="preserve">. </w:t>
+      </w:r>
+      <w:r>
+        <w:t>Relacionadas</w:t>
+      </w:r>
+      <w:r>
+        <w:t xml:space="preserve"> con </w:t>
+      </w:r>
+      <w:proofErr w:type="spellStart"/>
+      <w:r>
+        <w:t>Dam</w:t>
+      </w:r>
+      <w:proofErr w:type="spellEnd"/>
+      <w:r>
+        <w:t xml:space="preserve"> pero </w:t>
+      </w:r>
+      <w:r>
+        <w:t xml:space="preserve">dirigidas hacia campos más específicos como </w:t>
+      </w:r>
+      <w:proofErr w:type="spellStart"/>
+      <w:r>
+        <w:t>ciberseguridad</w:t>
+      </w:r>
+      <w:proofErr w:type="spellEnd"/>
+      <w:r>
+        <w:t xml:space="preserve">, AI, </w:t>
+      </w:r>
+      <w:r>
+        <w:t>Big Data.</w:t>
+      </w:r>
+      <w:r>
+        <w:t xml:space="preserve"> </w:t>
+      </w:r>
+    </w:p>
+    <w:p>
+      <w:r>
+        <w:t>Los sectores más específicos para DAM en los que se ha notado más demanda, como se ven en estas 4 oferta elegidas, son</w:t>
+      </w:r>
+      <w:r>
+        <w:t xml:space="preserve"> en el sector </w:t>
+      </w:r>
+      <w:r>
+        <w:t>logístic</w:t>
+      </w:r>
+      <w:r>
+        <w:t>o</w:t>
+      </w:r>
+      <w:r>
+        <w:t xml:space="preserve"> y operaciones, </w:t>
+      </w:r>
+      <w:r>
+        <w:t xml:space="preserve">en el sector de </w:t>
+      </w:r>
+      <w:r>
+        <w:t>robótica e industria,</w:t>
+      </w:r>
+      <w:r>
+        <w:t xml:space="preserve"> en el </w:t>
+      </w:r>
+      <w:r>
+        <w:t xml:space="preserve"> fina</w:t>
+      </w:r>
+      <w:r>
+        <w:t>nciero</w:t>
+      </w:r>
+      <w:r>
+        <w:t xml:space="preserve"> y</w:t>
+      </w:r>
+      <w:r>
+        <w:t xml:space="preserve"> en el de</w:t>
+      </w:r>
+      <w:r>
+        <w:t xml:space="preserve"> consultoría y servicios. </w:t>
+      </w:r>
+    </w:p>
+    <w:p>
+      <w:r>
+        <w:t xml:space="preserve">No se ha encontrado, al menos que </w:t>
+      </w:r>
+      <w:bookmarkStart w:id="0" w:name="_GoBack"/>
+      <w:bookmarkEnd w:id="0"/>
+      <w:r>
+        <w:t xml:space="preserve">esté especificado, la oferta de empleo con contrato </w:t>
+      </w:r>
+      <w:r>
+        <w:t>formativo para la obtención de la práctica profesional</w:t>
+      </w:r>
+      <w:r>
+        <w:t>.</w:t>
+      </w:r>
+    </w:p>
+    <w:p/>
+    <w:p>
+      <w:pPr>
+        <w:rPr>
+          <w:b/>
+        </w:rPr>
+      </w:pPr>
       <w:r>
         <w:rPr>
           <w:b/>
@@ -195,6 +347,7 @@
     </w:p>
     <w:p>
       <w:r>
+        <w:lastRenderedPageBreak/>
         <w:t>Oferta publicada el 32</w:t>
       </w:r>
       <w:r>
@@ -338,7 +491,6 @@
         </w:numPr>
       </w:pPr>
       <w:r>
-        <w:lastRenderedPageBreak/>
         <w:t>Conocimientos básicos en ciberseguridad.</w:t>
       </w:r>
     </w:p>
@@ -546,6 +698,7 @@
         </w:rPr>
       </w:pPr>
       <w:r>
+        <w:lastRenderedPageBreak/>
         <w:t>Enlace</w:t>
       </w:r>
       <w:r>
@@ -669,7 +822,6 @@
         </w:numPr>
       </w:pPr>
       <w:r>
-        <w:lastRenderedPageBreak/>
         <w:t>Capacidad para trabajar en entornos tecnológicos dinámicos e innovadores</w:t>
       </w:r>
     </w:p>
@@ -857,6 +1009,7 @@
     </w:p>
     <w:p>
       <w:r>
+        <w:lastRenderedPageBreak/>
         <w:t>Habilidades:</w:t>
       </w:r>
     </w:p>
@@ -902,8 +1055,6 @@
       <w:r>
         <w:t>Deseo de crecimiento profesional</w:t>
       </w:r>
-      <w:bookmarkStart w:id="0" w:name="_GoBack"/>
-      <w:bookmarkEnd w:id="0"/>
     </w:p>
     <w:p/>
     <w:sectPr>
@@ -1664,7 +1815,6 @@
   <w:style w:type="character" w:default="1" w:styleId="Fuentedeprrafopredeter">
     <w:name w:val="Default Paragraph Font"/>
     <w:uiPriority w:val="1"/>
-    <w:semiHidden/>
     <w:unhideWhenUsed/>
   </w:style>
   <w:style w:type="table" w:default="1" w:styleId="Tablanormal">

</xml_diff>

<commit_message>
Actualizo mi documento de ofertas
</commit_message>
<xml_diff>
--- a/ofertas empleo.docx
+++ b/ofertas empleo.docx
@@ -22,13 +22,10 @@
         <w:t xml:space="preserve">Hemos seleccionado cuatro ofertas reales, teniendo en cuenta el perfil junior como desarrolladores en el momento de acabar el ciclo. </w:t>
       </w:r>
       <w:r>
-        <w:t xml:space="preserve"> </w:t>
-      </w:r>
-      <w:r>
-        <w:t xml:space="preserve">Aunque hemos </w:t>
-      </w:r>
-      <w:r>
-        <w:t>elegido estas 4, en la búsqueda se ha encontrado mucha demanda de desarrollador full-</w:t>
+        <w:t xml:space="preserve"> Aunque hemos elegido estas 4, en la búsqueda se ha encontrado mucha demanda de </w:t>
+      </w:r>
+      <w:r>
+        <w:t>desarrollador full-</w:t>
       </w:r>
       <w:proofErr w:type="spellStart"/>
       <w:r>
@@ -36,118 +33,124 @@
       </w:r>
       <w:proofErr w:type="spellEnd"/>
       <w:r>
-        <w:t xml:space="preserve">. </w:t>
-      </w:r>
-    </w:p>
-    <w:p>
-      <w:r>
-        <w:t>Aunque si aparecen solicitadas las habilidades y conocimientos propios de DAM, como POO, lógica de programación, BBDD</w:t>
-      </w:r>
-      <w:r>
-        <w:t>, estructura de datos y</w:t>
-      </w:r>
-      <w:r>
-        <w:t xml:space="preserve"> </w:t>
-      </w:r>
-      <w:r>
-        <w:t xml:space="preserve">desarrollo de </w:t>
-      </w:r>
-      <w:r>
-        <w:t>aplicacio</w:t>
-      </w:r>
-      <w:r>
-        <w:t>nes, hay una tendencia de búsqueda de perfiles</w:t>
-      </w:r>
-      <w:r>
-        <w:t xml:space="preserve"> más extenso</w:t>
-      </w:r>
-      <w:r>
-        <w:t>s</w:t>
-      </w:r>
-      <w:r>
-        <w:t xml:space="preserve">. </w:t>
-      </w:r>
-      <w:r>
-        <w:t>Relacionadas</w:t>
-      </w:r>
-      <w:r>
-        <w:t xml:space="preserve"> con </w:t>
-      </w:r>
-      <w:proofErr w:type="spellStart"/>
-      <w:r>
-        <w:t>Dam</w:t>
-      </w:r>
-      <w:proofErr w:type="spellEnd"/>
-      <w:r>
-        <w:t xml:space="preserve"> pero </w:t>
-      </w:r>
-      <w:r>
-        <w:t xml:space="preserve">dirigidas hacia campos más específicos como </w:t>
-      </w:r>
-      <w:proofErr w:type="spellStart"/>
-      <w:r>
-        <w:t>ciberseguridad</w:t>
-      </w:r>
-      <w:proofErr w:type="spellEnd"/>
-      <w:r>
-        <w:t xml:space="preserve">, AI, </w:t>
-      </w:r>
-      <w:r>
-        <w:t>Big Data.</w:t>
-      </w:r>
-      <w:r>
-        <w:t xml:space="preserve"> </w:t>
-      </w:r>
-    </w:p>
-    <w:p>
-      <w:r>
-        <w:t>Los sectores más específicos para DAM en los que se ha notado más demanda, como se ven en estas 4 oferta elegidas, son</w:t>
-      </w:r>
-      <w:r>
-        <w:t xml:space="preserve"> en el sector </w:t>
-      </w:r>
-      <w:r>
-        <w:t>logístic</w:t>
-      </w:r>
-      <w:r>
-        <w:t>o</w:t>
-      </w:r>
-      <w:r>
-        <w:t xml:space="preserve"> y operaciones, </w:t>
-      </w:r>
-      <w:r>
-        <w:t xml:space="preserve">en el sector de </w:t>
-      </w:r>
-      <w:r>
-        <w:t>robótica e industria,</w:t>
-      </w:r>
-      <w:r>
-        <w:t xml:space="preserve"> en el </w:t>
-      </w:r>
-      <w:r>
-        <w:t xml:space="preserve"> fina</w:t>
-      </w:r>
-      <w:r>
-        <w:t>nciero</w:t>
-      </w:r>
-      <w:r>
-        <w:t xml:space="preserve"> y</w:t>
-      </w:r>
-      <w:r>
-        <w:t xml:space="preserve"> en el de</w:t>
-      </w:r>
-      <w:r>
-        <w:t xml:space="preserve"> consultoría y servicios. </w:t>
-      </w:r>
-    </w:p>
-    <w:p>
-      <w:r>
-        <w:t xml:space="preserve">No se ha encontrado, al menos que </w:t>
+        <w:t>.</w:t>
       </w:r>
       <w:bookmarkStart w:id="0" w:name="_GoBack"/>
       <w:bookmarkEnd w:id="0"/>
-      <w:r>
-        <w:t xml:space="preserve">esté especificado, la oferta de empleo con contrato </w:t>
+    </w:p>
+    <w:p>
+      <w:r>
+        <w:t>Aunque si aparecen</w:t>
+      </w:r>
+      <w:r>
+        <w:t xml:space="preserve"> muy</w:t>
+      </w:r>
+      <w:r>
+        <w:t xml:space="preserve"> solicitadas las habilidades y conocimientos propios de DAM, </w:t>
+      </w:r>
+      <w:r>
+        <w:t>explicados en el apartado anterior</w:t>
+      </w:r>
+      <w:r>
+        <w:t xml:space="preserve">, hay una tendencia de </w:t>
+      </w:r>
+      <w:r>
+        <w:t>demanda</w:t>
+      </w:r>
+      <w:r>
+        <w:t xml:space="preserve"> de perfiles</w:t>
+      </w:r>
+      <w:r>
+        <w:t xml:space="preserve"> más extenso</w:t>
+      </w:r>
+      <w:r>
+        <w:t>s</w:t>
+      </w:r>
+      <w:r>
+        <w:t xml:space="preserve">. </w:t>
+      </w:r>
+      <w:r>
+        <w:t>Relacionadas</w:t>
+      </w:r>
+      <w:r>
+        <w:t xml:space="preserve"> con </w:t>
+      </w:r>
+      <w:proofErr w:type="spellStart"/>
+      <w:r>
+        <w:t>Dam</w:t>
+      </w:r>
+      <w:proofErr w:type="spellEnd"/>
+      <w:r>
+        <w:t xml:space="preserve"> pero </w:t>
+      </w:r>
+      <w:r>
+        <w:t>dirigidas hacia campos más espe</w:t>
+      </w:r>
+      <w:r>
+        <w:t xml:space="preserve">cíficos como </w:t>
+      </w:r>
+      <w:proofErr w:type="spellStart"/>
+      <w:r>
+        <w:t>ciberseguridad</w:t>
+      </w:r>
+      <w:proofErr w:type="spellEnd"/>
+      <w:r>
+        <w:t>, AI y</w:t>
+      </w:r>
+      <w:r>
+        <w:t xml:space="preserve"> </w:t>
+      </w:r>
+      <w:r>
+        <w:t>Big Data.</w:t>
+      </w:r>
+      <w:r>
+        <w:t xml:space="preserve"> </w:t>
+      </w:r>
+    </w:p>
+    <w:p>
+      <w:r>
+        <w:t>Los sectores más específicos para DAM en los que se ha notado más demanda, como se ven en estas 4 oferta elegidas, son</w:t>
+      </w:r>
+      <w:r>
+        <w:t xml:space="preserve"> en el sector </w:t>
+      </w:r>
+      <w:r>
+        <w:t>logístic</w:t>
+      </w:r>
+      <w:r>
+        <w:t>o</w:t>
+      </w:r>
+      <w:r>
+        <w:t xml:space="preserve"> y operaciones, </w:t>
+      </w:r>
+      <w:r>
+        <w:t xml:space="preserve">en el sector de </w:t>
+      </w:r>
+      <w:r>
+        <w:t>robótica e industria,</w:t>
+      </w:r>
+      <w:r>
+        <w:t xml:space="preserve"> en el </w:t>
+      </w:r>
+      <w:r>
+        <w:t xml:space="preserve"> fina</w:t>
+      </w:r>
+      <w:r>
+        <w:t>nciero</w:t>
+      </w:r>
+      <w:r>
+        <w:t xml:space="preserve"> y</w:t>
+      </w:r>
+      <w:r>
+        <w:t xml:space="preserve"> en el de</w:t>
+      </w:r>
+      <w:r>
+        <w:t xml:space="preserve"> consultoría y servicios. </w:t>
+      </w:r>
+    </w:p>
+    <w:p>
+      <w:r>
+        <w:t xml:space="preserve">No se ha encontrado, al menos que esté especificado, la oferta de empleo con contrato </w:t>
       </w:r>
       <w:r>
         <w:t>formativo para la obtención de la práctica profesional</w:t>
@@ -1815,6 +1818,7 @@
   <w:style w:type="character" w:default="1" w:styleId="Fuentedeprrafopredeter">
     <w:name w:val="Default Paragraph Font"/>
     <w:uiPriority w:val="1"/>
+    <w:semiHidden/>
     <w:unhideWhenUsed/>
   </w:style>
   <w:style w:type="table" w:default="1" w:styleId="Tablanormal">

</xml_diff>

<commit_message>
Actualizo mi doc con las mejoras sugeridas
</commit_message>
<xml_diff>
--- a/ofertas empleo.docx
+++ b/ofertas empleo.docx
@@ -19,13 +19,7 @@
     </w:p>
     <w:p>
       <w:r>
-        <w:t xml:space="preserve">Hemos seleccionado cuatro ofertas reales, teniendo en cuenta el perfil junior como desarrolladores en el momento de acabar el ciclo. </w:t>
-      </w:r>
-      <w:r>
-        <w:t xml:space="preserve"> Aunque hemos elegido estas 4, en la búsqueda se ha encontrado mucha demanda de </w:t>
-      </w:r>
-      <w:r>
-        <w:t>desarrollador full-</w:t>
+        <w:t>Hemos seleccionado cuatro ofertas reales, teniendo en cuenta el perfil junior como desarrolladores en el momento de acabar el ciclo.  Aunque hemos elegido estas 4, en la búsqueda se ha encontrado mucha demanda de desarrollador full-</w:t>
       </w:r>
       <w:proofErr w:type="spellStart"/>
       <w:r>
@@ -35,45 +29,10 @@
       <w:r>
         <w:t>.</w:t>
       </w:r>
-      <w:bookmarkStart w:id="0" w:name="_GoBack"/>
-      <w:bookmarkEnd w:id="0"/>
-    </w:p>
-    <w:p>
-      <w:r>
-        <w:t>Aunque si aparecen</w:t>
-      </w:r>
-      <w:r>
-        <w:t xml:space="preserve"> muy</w:t>
-      </w:r>
-      <w:r>
-        <w:t xml:space="preserve"> solicitadas las habilidades y conocimientos propios de DAM, </w:t>
-      </w:r>
-      <w:r>
-        <w:t>explicados en el apartado anterior</w:t>
-      </w:r>
-      <w:r>
-        <w:t xml:space="preserve">, hay una tendencia de </w:t>
-      </w:r>
-      <w:r>
-        <w:t>demanda</w:t>
-      </w:r>
-      <w:r>
-        <w:t xml:space="preserve"> de perfiles</w:t>
-      </w:r>
-      <w:r>
-        <w:t xml:space="preserve"> más extenso</w:t>
-      </w:r>
-      <w:r>
-        <w:t>s</w:t>
-      </w:r>
-      <w:r>
-        <w:t xml:space="preserve">. </w:t>
-      </w:r>
-      <w:r>
-        <w:t>Relacionadas</w:t>
-      </w:r>
-      <w:r>
-        <w:t xml:space="preserve"> con </w:t>
+    </w:p>
+    <w:p>
+      <w:r>
+        <w:t xml:space="preserve">Aunque si aparecen muy solicitadas las habilidades y conocimientos propios de DAM, explicados en el apartado anterior, hay una tendencia de demanda de perfiles más extensos. Relacionadas con </w:t>
       </w:r>
       <w:proofErr w:type="spellStart"/>
       <w:r>
@@ -81,13 +40,7 @@
       </w:r>
       <w:proofErr w:type="spellEnd"/>
       <w:r>
-        <w:t xml:space="preserve"> pero </w:t>
-      </w:r>
-      <w:r>
-        <w:t>dirigidas hacia campos más espe</w:t>
-      </w:r>
-      <w:r>
-        <w:t xml:space="preserve">cíficos como </w:t>
+        <w:t xml:space="preserve"> pero dirigidas hacia campos más específicos como </w:t>
       </w:r>
       <w:proofErr w:type="spellStart"/>
       <w:r>
@@ -95,71 +48,14 @@
       </w:r>
       <w:proofErr w:type="spellEnd"/>
       <w:r>
-        <w:t>, AI y</w:t>
-      </w:r>
-      <w:r>
-        <w:t xml:space="preserve"> </w:t>
-      </w:r>
-      <w:r>
-        <w:t>Big Data.</w:t>
-      </w:r>
-      <w:r>
-        <w:t xml:space="preserve"> </w:t>
-      </w:r>
-    </w:p>
-    <w:p>
-      <w:r>
-        <w:t>Los sectores más específicos para DAM en los que se ha notado más demanda, como se ven en estas 4 oferta elegidas, son</w:t>
-      </w:r>
-      <w:r>
-        <w:t xml:space="preserve"> en el sector </w:t>
-      </w:r>
-      <w:r>
-        <w:t>logístic</w:t>
-      </w:r>
-      <w:r>
-        <w:t>o</w:t>
-      </w:r>
-      <w:r>
-        <w:t xml:space="preserve"> y operaciones, </w:t>
-      </w:r>
-      <w:r>
-        <w:t xml:space="preserve">en el sector de </w:t>
-      </w:r>
-      <w:r>
-        <w:t>robótica e industria,</w:t>
-      </w:r>
-      <w:r>
-        <w:t xml:space="preserve"> en el </w:t>
-      </w:r>
-      <w:r>
-        <w:t xml:space="preserve"> fina</w:t>
-      </w:r>
-      <w:r>
-        <w:t>nciero</w:t>
-      </w:r>
-      <w:r>
-        <w:t xml:space="preserve"> y</w:t>
-      </w:r>
-      <w:r>
-        <w:t xml:space="preserve"> en el de</w:t>
-      </w:r>
-      <w:r>
-        <w:t xml:space="preserve"> consultoría y servicios. </w:t>
-      </w:r>
-    </w:p>
-    <w:p>
-      <w:r>
-        <w:t xml:space="preserve">No se ha encontrado, al menos que esté especificado, la oferta de empleo con contrato </w:t>
-      </w:r>
-      <w:r>
-        <w:t>formativo para la obtención de la práctica profesional</w:t>
-      </w:r>
-      <w:r>
-        <w:t>.</w:t>
-      </w:r>
-    </w:p>
-    <w:p/>
+        <w:t xml:space="preserve">, AI y Big Data. </w:t>
+      </w:r>
+    </w:p>
+    <w:p>
+      <w:r>
+        <w:t xml:space="preserve">Los sectores más específicos para DAM en los que se ha notado más demanda, como se ven en estas 4 oferta elegidas, son en el sector logístico y operaciones, en el sector de robótica e industria, en el  financiero y en el de consultoría y servicios. </w:t>
+      </w:r>
+    </w:p>
     <w:p>
       <w:pPr>
         <w:rPr>
@@ -182,10 +78,21 @@
         <w:t>RMTrade</w:t>
       </w:r>
       <w:proofErr w:type="spellEnd"/>
-    </w:p>
-    <w:p>
-      <w:r>
-        <w:t>Experiencia: no se necesita</w:t>
+      <w:r>
+        <w:t>.</w:t>
+      </w:r>
+    </w:p>
+    <w:p>
+      <w:r>
+        <w:t>Oferta publicada: 27/02/2026.</w:t>
+      </w:r>
+    </w:p>
+    <w:p>
+      <w:r>
+        <w:t>Experiencia: no</w:t>
+      </w:r>
+      <w:r>
+        <w:t xml:space="preserve"> se necesita.</w:t>
       </w:r>
     </w:p>
     <w:p>
@@ -328,10 +235,15 @@
         </w:r>
       </w:hyperlink>
     </w:p>
-    <w:p/>
-    <w:p>
-      <w:pPr>
-        <w:ind w:left="568"/>
+    <w:p>
+      <w:pPr>
+        <w:rPr>
+          <w:b/>
+        </w:rPr>
+      </w:pPr>
+    </w:p>
+    <w:p>
+      <w:pPr>
         <w:rPr>
           <w:b/>
         </w:rPr>
@@ -345,21 +257,33 @@
     </w:p>
     <w:p>
       <w:r>
-        <w:t>Empresa HAYS</w:t>
+        <w:t>Empresa</w:t>
+      </w:r>
+      <w:r>
+        <w:t>:</w:t>
+      </w:r>
+      <w:r>
+        <w:t xml:space="preserve"> HAYS</w:t>
+      </w:r>
+    </w:p>
+    <w:p>
+      <w:r>
+        <w:t>Oferta publicada: 03</w:t>
+      </w:r>
+      <w:r>
+        <w:t>/02/2026</w:t>
       </w:r>
     </w:p>
     <w:p>
       <w:r>
         <w:lastRenderedPageBreak/>
-        <w:t>Oferta publicada el 32</w:t>
-      </w:r>
-      <w:r>
-        <w:t>/02/2026</w:t>
-      </w:r>
-    </w:p>
-    <w:p>
-      <w:r>
-        <w:t>Experiencia 1 año</w:t>
+        <w:t>Experiencia</w:t>
+      </w:r>
+      <w:r>
+        <w:t xml:space="preserve">: </w:t>
+      </w:r>
+      <w:r>
+        <w:t>1 año</w:t>
       </w:r>
     </w:p>
     <w:p>
@@ -633,7 +557,6 @@
     <w:p/>
     <w:p>
       <w:pPr>
-        <w:ind w:left="568"/>
         <w:rPr>
           <w:b/>
         </w:rPr>
@@ -658,7 +581,10 @@
     </w:p>
     <w:p>
       <w:r>
-        <w:t xml:space="preserve">Oferta publicada el </w:t>
+        <w:t>Oferta publicada:</w:t>
+      </w:r>
+      <w:r>
+        <w:t xml:space="preserve"> </w:t>
       </w:r>
       <w:r>
         <w:t>21/02</w:t>
@@ -669,7 +595,7 @@
     </w:p>
     <w:p>
       <w:r>
-        <w:t>No piden experiencia mínima</w:t>
+        <w:t>Experiencia: no se necesita.</w:t>
       </w:r>
     </w:p>
     <w:p>
@@ -692,6 +618,143 @@
       </w:r>
       <w:r>
         <w:t xml:space="preserve"> Incorporarse a un equipo de desarrollo de aplicaciones dirigidas al sector financiero. </w:t>
+      </w:r>
+    </w:p>
+    <w:p>
+      <w:r>
+        <w:t>Conocimientos solicitados:</w:t>
+      </w:r>
+    </w:p>
+    <w:p>
+      <w:pPr>
+        <w:numPr>
+          <w:ilvl w:val="0"/>
+          <w:numId w:val="2"/>
+        </w:numPr>
+      </w:pPr>
+      <w:r>
+        <w:t>Titulación de ciclo formativo Grado superior</w:t>
+      </w:r>
+      <w:r>
+        <w:t xml:space="preserve"> de DAM O DAW</w:t>
+      </w:r>
+    </w:p>
+    <w:p>
+      <w:pPr>
+        <w:numPr>
+          <w:ilvl w:val="0"/>
+          <w:numId w:val="2"/>
+        </w:numPr>
+      </w:pPr>
+      <w:r>
+        <w:lastRenderedPageBreak/>
+        <w:t xml:space="preserve">Conocimientos </w:t>
+      </w:r>
+      <w:r>
+        <w:t>de la plataforma .NET</w:t>
+      </w:r>
+      <w:r>
+        <w:t>.</w:t>
+      </w:r>
+    </w:p>
+    <w:p>
+      <w:pPr>
+        <w:numPr>
+          <w:ilvl w:val="0"/>
+          <w:numId w:val="2"/>
+        </w:numPr>
+      </w:pPr>
+      <w:r>
+        <w:t xml:space="preserve">Conocimiento de </w:t>
+      </w:r>
+      <w:proofErr w:type="spellStart"/>
+      <w:r>
+        <w:t>Vb</w:t>
+      </w:r>
+      <w:proofErr w:type="spellEnd"/>
+      <w:r>
+        <w:t xml:space="preserve"> y C# como lenguaje de programación principales. </w:t>
+      </w:r>
+    </w:p>
+    <w:p>
+      <w:pPr>
+        <w:numPr>
+          <w:ilvl w:val="0"/>
+          <w:numId w:val="2"/>
+        </w:numPr>
+      </w:pPr>
+      <w:r>
+        <w:t xml:space="preserve">Conocimientos </w:t>
+      </w:r>
+      <w:r>
+        <w:t>de HTML y CSS.</w:t>
+      </w:r>
+    </w:p>
+    <w:p>
+      <w:pPr>
+        <w:numPr>
+          <w:ilvl w:val="0"/>
+          <w:numId w:val="2"/>
+        </w:numPr>
+      </w:pPr>
+      <w:r>
+        <w:t>Valoran el conocimiento en programación en Java.</w:t>
+      </w:r>
+    </w:p>
+    <w:p>
+      <w:r>
+        <w:t>Habilidades:</w:t>
+      </w:r>
+    </w:p>
+    <w:p>
+      <w:pPr>
+        <w:numPr>
+          <w:ilvl w:val="0"/>
+          <w:numId w:val="2"/>
+        </w:numPr>
+      </w:pPr>
+      <w:r>
+        <w:t>Capacidad para trabajar en equipo.</w:t>
+      </w:r>
+    </w:p>
+    <w:p>
+      <w:pPr>
+        <w:numPr>
+          <w:ilvl w:val="0"/>
+          <w:numId w:val="2"/>
+        </w:numPr>
+      </w:pPr>
+      <w:r>
+        <w:t>Capacidad para trabajar en entornos tecnológicos dinámicos e innovadores</w:t>
+      </w:r>
+    </w:p>
+    <w:p>
+      <w:r>
+        <w:t>Actitudes y aptitudes:</w:t>
+      </w:r>
+    </w:p>
+    <w:p>
+      <w:pPr>
+        <w:pStyle w:val="Prrafodelista"/>
+        <w:numPr>
+          <w:ilvl w:val="0"/>
+          <w:numId w:val="2"/>
+        </w:numPr>
+      </w:pPr>
+      <w:r>
+        <w:t>Interés por el desarrollo tecnológico</w:t>
+      </w:r>
+    </w:p>
+    <w:p>
+      <w:pPr>
+        <w:pStyle w:val="Prrafodelista"/>
+        <w:numPr>
+          <w:ilvl w:val="0"/>
+          <w:numId w:val="2"/>
+        </w:numPr>
+      </w:pPr>
+      <w:r>
+        <w:t>Trabajo en equipo</w:t>
       </w:r>
     </w:p>
     <w:p>
@@ -701,7 +764,6 @@
         </w:rPr>
       </w:pPr>
       <w:r>
-        <w:lastRenderedPageBreak/>
         <w:t>Enlace</w:t>
       </w:r>
       <w:r>
@@ -712,161 +774,25 @@
           <w:rPr>
             <w:rStyle w:val="Hipervnculo"/>
           </w:rPr>
-          <w:t>https://www.infojobs.net/madrid/desarrolladores-aplicaciones-para-sector-financiero/of-i6f05a3cf834637b6b78b6bff635254?applicationOrigin=search-new%7Celement%7E58523332962&amp;searchId=58523332962&amp;page=1&amp;sortBy=RELEVANCE</w:t>
+          <w:t>https://www.infojobs.net/madrid/desarrolladores-aplica</w:t>
+        </w:r>
+        <w:r>
+          <w:rPr>
+            <w:rStyle w:val="Hipervnculo"/>
+          </w:rPr>
+          <w:t>c</w:t>
+        </w:r>
+        <w:r>
+          <w:rPr>
+            <w:rStyle w:val="Hipervnculo"/>
+          </w:rPr>
+          <w:t>iones-para-sector-financiero/of-i6f05a3cf834637b6b78b6bff635254?applicationOrigin=search-new%7Celement%7E58523332962&amp;searchId=58523332962&amp;page=1&amp;sortBy=RELEVANCE</w:t>
         </w:r>
       </w:hyperlink>
     </w:p>
-    <w:p>
-      <w:r>
-        <w:t>Conocimientos solicitados:</w:t>
-      </w:r>
-    </w:p>
-    <w:p>
-      <w:pPr>
-        <w:numPr>
-          <w:ilvl w:val="0"/>
-          <w:numId w:val="2"/>
-        </w:numPr>
-      </w:pPr>
-      <w:r>
-        <w:t>Titulación de ciclo formativo Grado superior</w:t>
-      </w:r>
-      <w:r>
-        <w:t xml:space="preserve"> de DAM O DAW</w:t>
-      </w:r>
-    </w:p>
-    <w:p>
-      <w:pPr>
-        <w:numPr>
-          <w:ilvl w:val="0"/>
-          <w:numId w:val="2"/>
-        </w:numPr>
-      </w:pPr>
-      <w:r>
-        <w:t xml:space="preserve">Conocimientos </w:t>
-      </w:r>
-      <w:r>
-        <w:t>de la plataforma .NET</w:t>
-      </w:r>
-      <w:r>
-        <w:t>.</w:t>
-      </w:r>
-    </w:p>
-    <w:p>
-      <w:pPr>
-        <w:numPr>
-          <w:ilvl w:val="0"/>
-          <w:numId w:val="2"/>
-        </w:numPr>
-      </w:pPr>
-      <w:r>
-        <w:t xml:space="preserve">Conocimiento de </w:t>
-      </w:r>
-      <w:proofErr w:type="spellStart"/>
-      <w:r>
-        <w:t>Vb</w:t>
-      </w:r>
-      <w:proofErr w:type="spellEnd"/>
-      <w:r>
-        <w:t xml:space="preserve"> y C# como lenguaje de programación principales. </w:t>
-      </w:r>
-    </w:p>
-    <w:p>
-      <w:pPr>
-        <w:numPr>
-          <w:ilvl w:val="0"/>
-          <w:numId w:val="2"/>
-        </w:numPr>
-      </w:pPr>
-      <w:r>
-        <w:t xml:space="preserve">Conocimientos </w:t>
-      </w:r>
-      <w:r>
-        <w:t>de HTML y CSS.</w:t>
-      </w:r>
-    </w:p>
-    <w:p>
-      <w:pPr>
-        <w:numPr>
-          <w:ilvl w:val="0"/>
-          <w:numId w:val="2"/>
-        </w:numPr>
-      </w:pPr>
-      <w:r>
-        <w:t>Valoran el conocimiento en programación en Java.</w:t>
-      </w:r>
-    </w:p>
-    <w:p>
-      <w:pPr>
-        <w:ind w:left="568"/>
-      </w:pPr>
-    </w:p>
-    <w:p>
-      <w:r>
-        <w:t>Habilidades:</w:t>
-      </w:r>
-    </w:p>
-    <w:p>
-      <w:pPr>
-        <w:numPr>
-          <w:ilvl w:val="0"/>
-          <w:numId w:val="2"/>
-        </w:numPr>
-      </w:pPr>
-      <w:r>
-        <w:t>Capacidad para trabajar en equipo.</w:t>
-      </w:r>
-    </w:p>
-    <w:p>
-      <w:pPr>
-        <w:numPr>
-          <w:ilvl w:val="0"/>
-          <w:numId w:val="2"/>
-        </w:numPr>
-      </w:pPr>
-      <w:r>
-        <w:t>Capacidad para trabajar en entornos tecnológicos dinámicos e innovadores</w:t>
-      </w:r>
-    </w:p>
-    <w:p>
-      <w:r>
-        <w:t>Actitudes y aptitudes:</w:t>
-      </w:r>
-    </w:p>
-    <w:p>
-      <w:pPr>
-        <w:pStyle w:val="Prrafodelista"/>
-        <w:numPr>
-          <w:ilvl w:val="0"/>
-          <w:numId w:val="2"/>
-        </w:numPr>
-      </w:pPr>
-      <w:r>
-        <w:t>Interés por el desarrollo tecnológico</w:t>
-      </w:r>
-    </w:p>
-    <w:p>
-      <w:pPr>
-        <w:pStyle w:val="Prrafodelista"/>
-        <w:numPr>
-          <w:ilvl w:val="0"/>
-          <w:numId w:val="2"/>
-        </w:numPr>
-      </w:pPr>
-      <w:r>
-        <w:t>Trabajo en equipo</w:t>
-      </w:r>
-    </w:p>
-    <w:p>
-      <w:r>
-        <w:t xml:space="preserve">La empresa ofrece certificaciones oficiales a cargo de la empresa. </w:t>
-      </w:r>
-    </w:p>
     <w:p/>
-    <w:p/>
-    <w:p>
-      <w:pPr>
-        <w:ind w:left="568"/>
+    <w:p>
+      <w:pPr>
         <w:rPr>
           <w:b/>
         </w:rPr>
@@ -893,7 +819,10 @@
     </w:p>
     <w:p>
       <w:r>
-        <w:t xml:space="preserve">Oferta publicada el </w:t>
+        <w:t>Oferta publicada:</w:t>
+      </w:r>
+      <w:r>
+        <w:t xml:space="preserve"> </w:t>
       </w:r>
       <w:r>
         <w:t>27/02/2026</w:t>
@@ -901,7 +830,7 @@
     </w:p>
     <w:p>
       <w:r>
-        <w:t>Piden 1 año de experiencia</w:t>
+        <w:t>Experiencia: 1 año.</w:t>
       </w:r>
     </w:p>
     <w:p>
@@ -932,6 +861,122 @@
       </w:r>
     </w:p>
     <w:p>
+      <w:r>
+        <w:t>Conocimientos solicitados:</w:t>
+      </w:r>
+    </w:p>
+    <w:p>
+      <w:pPr>
+        <w:pStyle w:val="Prrafodelista"/>
+        <w:numPr>
+          <w:ilvl w:val="0"/>
+          <w:numId w:val="2"/>
+        </w:numPr>
+      </w:pPr>
+      <w:r>
+        <w:t>Titulación de ciclo formativo Grado superior</w:t>
+      </w:r>
+      <w:r>
+        <w:t xml:space="preserve"> </w:t>
+      </w:r>
+    </w:p>
+    <w:p>
+      <w:pPr>
+        <w:numPr>
+          <w:ilvl w:val="0"/>
+          <w:numId w:val="2"/>
+        </w:numPr>
+      </w:pPr>
+      <w:r>
+        <w:t>Experiencia en java 1 año desarrollando</w:t>
+      </w:r>
+    </w:p>
+    <w:p>
+      <w:pPr>
+        <w:numPr>
+          <w:ilvl w:val="0"/>
+          <w:numId w:val="2"/>
+        </w:numPr>
+      </w:pPr>
+      <w:r>
+        <w:t xml:space="preserve">Conocimiento de la herramienta </w:t>
+      </w:r>
+      <w:proofErr w:type="spellStart"/>
+      <w:r>
+        <w:t>Springboot</w:t>
+      </w:r>
+      <w:proofErr w:type="spellEnd"/>
+    </w:p>
+    <w:p>
+      <w:pPr>
+        <w:numPr>
+          <w:ilvl w:val="0"/>
+          <w:numId w:val="2"/>
+        </w:numPr>
+      </w:pPr>
+      <w:r>
+        <w:t xml:space="preserve">Conocimiento de Spring y </w:t>
+      </w:r>
+      <w:proofErr w:type="spellStart"/>
+      <w:r>
+        <w:t>Struts</w:t>
+      </w:r>
+      <w:proofErr w:type="spellEnd"/>
+    </w:p>
+    <w:p>
+      <w:r>
+        <w:t>Habilidades:</w:t>
+      </w:r>
+    </w:p>
+    <w:p>
+      <w:pPr>
+        <w:numPr>
+          <w:ilvl w:val="0"/>
+          <w:numId w:val="2"/>
+        </w:numPr>
+      </w:pPr>
+      <w:r>
+        <w:t>Ca</w:t>
+      </w:r>
+      <w:r>
+        <w:t>pacidad para trabajar en equipo en entorno remoto</w:t>
+      </w:r>
+    </w:p>
+    <w:p>
+      <w:r>
+        <w:t>Actitudes y aptitudes:</w:t>
+      </w:r>
+    </w:p>
+    <w:p>
+      <w:pPr>
+        <w:pStyle w:val="Prrafodelista"/>
+        <w:numPr>
+          <w:ilvl w:val="0"/>
+          <w:numId w:val="2"/>
+        </w:numPr>
+      </w:pPr>
+      <w:r>
+        <w:t>Motivación para incorporarse un proyecto estable</w:t>
+      </w:r>
+    </w:p>
+    <w:p>
+      <w:pPr>
+        <w:pStyle w:val="Prrafodelista"/>
+        <w:numPr>
+          <w:ilvl w:val="0"/>
+          <w:numId w:val="2"/>
+        </w:numPr>
+      </w:pPr>
+      <w:r>
+        <w:t>Deseo de crecimiento profesional</w:t>
+      </w:r>
+    </w:p>
+    <w:p>
+      <w:pPr>
+        <w:rPr>
+          <w:rStyle w:val="Hipervnculo"/>
+        </w:rPr>
+      </w:pPr>
       <w:r>
         <w:t>Enlace</w:t>
       </w:r>
@@ -949,117 +994,98 @@
     </w:p>
     <w:p>
       <w:r>
-        <w:t>Conocimientos solicitados:</w:t>
-      </w:r>
-    </w:p>
-    <w:p>
-      <w:pPr>
-        <w:pStyle w:val="Prrafodelista"/>
-        <w:numPr>
-          <w:ilvl w:val="0"/>
-          <w:numId w:val="2"/>
-        </w:numPr>
-      </w:pPr>
-      <w:r>
-        <w:t>Titulación de ciclo formativo Grado superior</w:t>
+        <w:lastRenderedPageBreak/>
+        <w:t xml:space="preserve">En conjunto las cuatro </w:t>
+      </w:r>
+      <w:r>
+        <w:t>ofertas</w:t>
+      </w:r>
+      <w:r>
+        <w:t xml:space="preserve"> elegidas muestran que el </w:t>
+      </w:r>
+      <w:r>
+        <w:t>perfil de DAM está solicitado. T</w:t>
+      </w:r>
+      <w:r>
+        <w:t xml:space="preserve">iene una buena inserción laboral en sectores muy diversos. Todas coinciden en valorar la programación </w:t>
+      </w:r>
+      <w:r>
+        <w:t xml:space="preserve">con especial atención al desarrollo  </w:t>
+      </w:r>
+      <w:proofErr w:type="spellStart"/>
+      <w:r>
+        <w:t>backend</w:t>
+      </w:r>
+      <w:proofErr w:type="spellEnd"/>
+      <w:r>
+        <w:t xml:space="preserve">. </w:t>
+      </w:r>
+    </w:p>
+    <w:p>
+      <w:r>
+        <w:t xml:space="preserve">Se repiten competencias transversales como </w:t>
+      </w:r>
+      <w:r>
+        <w:t xml:space="preserve">el trabajo en equipo y </w:t>
+      </w:r>
+      <w:r>
+        <w:t xml:space="preserve">la </w:t>
+      </w:r>
+      <w:r>
+        <w:t>capacidad de aprendizaje</w:t>
+      </w:r>
+      <w:r>
+        <w:t xml:space="preserve"> y la adaptación a distintos entornos tecnológicos</w:t>
+      </w:r>
+      <w:r>
+        <w:t xml:space="preserve">. </w:t>
+      </w:r>
+      <w:r>
+        <w:t>Entre los conocimientos adicionales exigidos está el dominio de inglés,</w:t>
       </w:r>
       <w:r>
         <w:t xml:space="preserve"> </w:t>
       </w:r>
-    </w:p>
-    <w:p>
-      <w:pPr>
-        <w:numPr>
-          <w:ilvl w:val="0"/>
-          <w:numId w:val="2"/>
-        </w:numPr>
-      </w:pPr>
-      <w:r>
-        <w:t>Experiencia en java 1 año desarrollando</w:t>
-      </w:r>
-    </w:p>
-    <w:p>
-      <w:pPr>
-        <w:numPr>
-          <w:ilvl w:val="0"/>
-          <w:numId w:val="2"/>
-        </w:numPr>
-      </w:pPr>
-      <w:r>
-        <w:t xml:space="preserve">Conocimiento de la herramienta </w:t>
-      </w:r>
-      <w:proofErr w:type="spellStart"/>
-      <w:r>
-        <w:t>Springboot</w:t>
-      </w:r>
-      <w:proofErr w:type="spellEnd"/>
-    </w:p>
-    <w:p>
-      <w:pPr>
-        <w:numPr>
-          <w:ilvl w:val="0"/>
-          <w:numId w:val="2"/>
-        </w:numPr>
-      </w:pPr>
-      <w:r>
-        <w:t xml:space="preserve">Conocimiento de Spring y </w:t>
-      </w:r>
-      <w:proofErr w:type="spellStart"/>
-      <w:r>
-        <w:t>Struts</w:t>
-      </w:r>
-      <w:proofErr w:type="spellEnd"/>
-    </w:p>
-    <w:p>
-      <w:r>
-        <w:lastRenderedPageBreak/>
-        <w:t>Habilidades:</w:t>
-      </w:r>
-    </w:p>
-    <w:p>
-      <w:pPr>
-        <w:numPr>
-          <w:ilvl w:val="0"/>
-          <w:numId w:val="2"/>
-        </w:numPr>
-      </w:pPr>
-      <w:r>
-        <w:t>Ca</w:t>
-      </w:r>
-      <w:r>
-        <w:t>pacidad para trabajar en equipo en entorno remoto</w:t>
-      </w:r>
-    </w:p>
-    <w:p>
-      <w:r>
-        <w:t>Actitudes y aptitudes:</w:t>
-      </w:r>
-    </w:p>
-    <w:p>
-      <w:pPr>
-        <w:pStyle w:val="Prrafodelista"/>
-        <w:numPr>
-          <w:ilvl w:val="0"/>
-          <w:numId w:val="2"/>
-        </w:numPr>
-      </w:pPr>
-      <w:r>
-        <w:t>Motivación para incorporarse un proyecto estable</w:t>
-      </w:r>
-    </w:p>
-    <w:p>
-      <w:pPr>
-        <w:pStyle w:val="Prrafodelista"/>
-        <w:numPr>
-          <w:ilvl w:val="0"/>
-          <w:numId w:val="2"/>
-        </w:numPr>
-      </w:pPr>
-      <w:r>
-        <w:t>Deseo de crecimiento profesional</w:t>
-      </w:r>
-    </w:p>
-    <w:p/>
+      <w:bookmarkStart w:id="0" w:name="_GoBack"/>
+      <w:bookmarkEnd w:id="0"/>
+      <w:r>
+        <w:t>que ya se ha extendido en casi todos los ámbitos laborales</w:t>
+      </w:r>
+      <w:r>
+        <w:t>.</w:t>
+      </w:r>
+    </w:p>
+    <w:p>
+      <w:r>
+        <w:t xml:space="preserve">Como en todo conocimiento la experiencia es un grado, y se valora mucho en nuestro sector. Aunque también está muy abierto </w:t>
+      </w:r>
+      <w:r>
+        <w:t>a los nuevos titulados, dada la dinámica del área tecnológica</w:t>
+      </w:r>
+      <w:r>
+        <w:t xml:space="preserve">. </w:t>
+      </w:r>
+      <w:r>
+        <w:t xml:space="preserve">Siendo un campo laboral donde el desarrollo </w:t>
+      </w:r>
+      <w:r>
+        <w:t>profesi</w:t>
+      </w:r>
+      <w:r>
+        <w:t>onal es favorecido por la  incorporación a equipos de trabajo  donde se puede crecer junto a perfiles con mayor experiencia.</w:t>
+      </w:r>
+      <w:r>
+        <w:t xml:space="preserve"> </w:t>
+      </w:r>
+    </w:p>
+    <w:p>
+      <w:r>
+        <w:t xml:space="preserve">También </w:t>
+      </w:r>
+      <w:r>
+        <w:t xml:space="preserve">vinculado a la interconexión con otras tecnologías y la especificación progresiva resulta clave la formación continua. Que nos capacitará para mejorar la empleabilidad en este sector. </w:t>
+      </w:r>
+    </w:p>
     <w:sectPr>
       <w:pgSz w:w="11906" w:h="16838"/>
       <w:pgMar w:top="1417" w:right="1701" w:bottom="1417" w:left="1701" w:header="708" w:footer="708" w:gutter="0"/>

</xml_diff>